<commit_message>
SDS Version5 작성 진행 중
SDS Version5 진행 중
</commit_message>
<xml_diff>
--- a/version 5/SDS_Autonomous_Object_Tracking_Robot_v5.docx
+++ b/version 5/SDS_Autonomous_Object_Tracking_Robot_v5.docx
@@ -251,7 +251,7 @@
           <w:sz w:val="22"/>
           <w:szCs w:val="22"/>
         </w:rPr>
-        <w:t>11</w:t>
+        <w:t>1</w:t>
       </w:r>
       <w:r>
         <w:rPr>
@@ -259,7 +259,7 @@
           <w:sz w:val="22"/>
           <w:szCs w:val="22"/>
         </w:rPr>
-        <w:t>-</w:t>
+        <w:t>2</w:t>
       </w:r>
       <w:r>
         <w:rPr>
@@ -267,7 +267,15 @@
           <w:sz w:val="22"/>
           <w:szCs w:val="22"/>
         </w:rPr>
-        <w:t>30</w:t>
+        <w:t>-</w:t>
+      </w:r>
+      <w:r>
+        <w:rPr>
+          <w:rFonts w:ascii="맑은 고딕" w:eastAsia="맑은 고딕" w:hAnsi="맑은 고딕"/>
+          <w:sz w:val="22"/>
+          <w:szCs w:val="22"/>
+        </w:rPr>
+        <w:t>02</w:t>
       </w:r>
     </w:p>
     <w:p>
@@ -7955,6 +7963,9 @@
     <w:p/>
     <w:p>
       <w:r>
+        <w:rPr>
+          <w:noProof/>
+        </w:rPr>
         <w:drawing>
           <wp:inline distT="0" distB="0" distL="0" distR="0" wp14:anchorId="3B5B8781" wp14:editId="416A37FB">
             <wp:extent cx="4134427" cy="3858163"/>
@@ -7992,13 +8003,7 @@
         </w:drawing>
       </w:r>
     </w:p>
-    <w:p>
-      <w:pPr>
-        <w:rPr>
-          <w:rFonts w:hint="eastAsia"/>
-        </w:rPr>
-      </w:pPr>
-    </w:p>
+    <w:p/>
     <w:p>
       <w:pPr>
         <w:pStyle w:val="a9"/>
@@ -9415,7 +9420,6 @@
           <w:p>
             <w:pPr>
               <w:rPr>
-                <w:rFonts w:hint="eastAsia"/>
                 <w:szCs w:val="20"/>
               </w:rPr>
             </w:pPr>
@@ -10015,13 +10019,7 @@
               <w:t>추적 대상인지 식별하며 전방 대상에 따라 회피 혹은 감속 등의 알고리즘을 수행한다.</w:t>
             </w:r>
           </w:p>
-          <w:p>
-            <w:pPr>
-              <w:rPr>
-                <w:rFonts w:hint="eastAsia"/>
-              </w:rPr>
-            </w:pPr>
-          </w:p>
+          <w:p/>
           <w:p>
             <w:pPr>
               <w:tabs>
@@ -10121,9 +10119,6 @@
               <w:tabs>
                 <w:tab w:val="left" w:pos="1127"/>
               </w:tabs>
-              <w:rPr>
-                <w:rFonts w:hint="eastAsia"/>
-              </w:rPr>
             </w:pPr>
             <w:r>
               <w:rPr>
@@ -10518,9 +10513,6 @@
               <w:tabs>
                 <w:tab w:val="left" w:pos="1127"/>
               </w:tabs>
-              <w:rPr>
-                <w:rFonts w:hint="eastAsia"/>
-              </w:rPr>
             </w:pPr>
             <w:r>
               <w:rPr>
@@ -10650,11 +10642,6 @@
             <w:tcW w:w="1964" w:type="dxa"/>
           </w:tcPr>
           <w:p>
-            <w:pPr>
-              <w:rPr>
-                <w:rFonts w:hint="eastAsia"/>
-              </w:rPr>
-            </w:pPr>
             <w:r>
               <w:rPr>
                 <w:rFonts w:hint="eastAsia"/>
@@ -10685,11 +10672,6 @@
             <w:tcW w:w="3402" w:type="dxa"/>
           </w:tcPr>
           <w:p>
-            <w:pPr>
-              <w:rPr>
-                <w:rFonts w:hint="eastAsia"/>
-              </w:rPr>
-            </w:pPr>
             <w:r>
               <w:rPr>
                 <w:rFonts w:hint="eastAsia"/>
@@ -10863,11 +10845,6 @@
             </w:r>
           </w:p>
           <w:p>
-            <w:pPr>
-              <w:rPr>
-                <w:rFonts w:hint="eastAsia"/>
-              </w:rPr>
-            </w:pPr>
             <w:r>
               <w:rPr>
                 <w:rFonts w:hint="eastAsia"/>
@@ -10993,11 +10970,6 @@
             </w:r>
           </w:p>
           <w:p>
-            <w:pPr>
-              <w:rPr>
-                <w:rFonts w:hint="eastAsia"/>
-              </w:rPr>
-            </w:pPr>
             <w:r>
               <w:rPr>
                 <w:rFonts w:hint="eastAsia"/>
@@ -11801,11 +11773,6 @@
             <w:tcW w:w="3402" w:type="dxa"/>
           </w:tcPr>
           <w:p>
-            <w:pPr>
-              <w:rPr>
-                <w:rFonts w:hint="eastAsia"/>
-              </w:rPr>
-            </w:pPr>
             <w:r>
               <w:rPr>
                 <w:rFonts w:hint="eastAsia"/>
@@ -11871,11 +11838,6 @@
             <w:vMerge w:val="restart"/>
           </w:tcPr>
           <w:p>
-            <w:pPr>
-              <w:rPr>
-                <w:rFonts w:hint="eastAsia"/>
-              </w:rPr>
-            </w:pPr>
             <w:r>
               <w:rPr>
                 <w:rFonts w:hint="eastAsia"/>
@@ -11892,11 +11854,6 @@
             <w:tcW w:w="3402" w:type="dxa"/>
           </w:tcPr>
           <w:p>
-            <w:pPr>
-              <w:rPr>
-                <w:rFonts w:hint="eastAsia"/>
-              </w:rPr>
-            </w:pPr>
             <w:r>
               <w:rPr>
                 <w:rFonts w:hint="eastAsia"/>
@@ -11992,11 +11949,6 @@
             <w:vMerge w:val="restart"/>
           </w:tcPr>
           <w:p>
-            <w:pPr>
-              <w:rPr>
-                <w:rFonts w:hint="eastAsia"/>
-              </w:rPr>
-            </w:pPr>
             <w:r>
               <w:rPr>
                 <w:rFonts w:hint="eastAsia"/>
@@ -12018,24 +11970,13 @@
             <w:tcW w:w="1964" w:type="dxa"/>
             <w:vMerge/>
           </w:tcPr>
-          <w:p>
-            <w:pPr>
-              <w:rPr>
-                <w:rFonts w:hint="eastAsia"/>
-              </w:rPr>
-            </w:pPr>
-          </w:p>
+          <w:p/>
         </w:tc>
         <w:tc>
           <w:tcPr>
             <w:tcW w:w="3402" w:type="dxa"/>
           </w:tcPr>
           <w:p>
-            <w:pPr>
-              <w:rPr>
-                <w:rFonts w:hint="eastAsia"/>
-              </w:rPr>
-            </w:pPr>
             <w:proofErr w:type="spellStart"/>
             <w:r>
               <w:rPr>
@@ -12054,25 +11995,7 @@
               <w:rPr>
                 <w:rFonts w:hint="eastAsia"/>
               </w:rPr>
-              <w:t xml:space="preserve"> 로봇 시스템</w:t>
-            </w:r>
-            <w:r>
-              <w:rPr>
-                <w:rFonts w:hint="eastAsia"/>
-              </w:rPr>
-              <w:t xml:space="preserve">을 </w:t>
-            </w:r>
-            <w:r>
-              <w:rPr>
-                <w:rFonts w:hint="eastAsia"/>
-              </w:rPr>
-              <w:t>구동</w:t>
-            </w:r>
-            <w:r>
-              <w:rPr>
-                <w:rFonts w:hint="eastAsia"/>
-              </w:rPr>
-              <w:t>할지에 대한 여부가 담긴 변수.</w:t>
+              <w:t xml:space="preserve"> 로봇 시스템을 구동할지에 대한 여부가 담긴 변수.</w:t>
             </w:r>
             <w:r>
               <w:t xml:space="preserve"> </w:t>
@@ -12275,11 +12198,6 @@
             <w:tcW w:w="1964" w:type="dxa"/>
           </w:tcPr>
           <w:p>
-            <w:pPr>
-              <w:rPr>
-                <w:rFonts w:hint="eastAsia"/>
-              </w:rPr>
-            </w:pPr>
             <w:r>
               <w:rPr>
                 <w:rFonts w:hint="eastAsia"/>
@@ -12322,11 +12240,6 @@
             </w:r>
           </w:p>
           <w:p>
-            <w:pPr>
-              <w:rPr>
-                <w:rFonts w:hint="eastAsia"/>
-              </w:rPr>
-            </w:pPr>
             <w:r>
               <w:rPr>
                 <w:rFonts w:hint="eastAsia"/>
@@ -12425,6 +12338,9 @@
         <w:ind w:left="2000"/>
       </w:pPr>
       <w:r>
+        <w:rPr>
+          <w:noProof/>
+        </w:rPr>
         <w:drawing>
           <wp:inline distT="0" distB="0" distL="0" distR="0" wp14:anchorId="3B5D2020" wp14:editId="3D2032C6">
             <wp:extent cx="4408967" cy="3401203"/>
@@ -12465,9 +12381,6 @@
     <w:p>
       <w:pPr>
         <w:ind w:left="2000"/>
-        <w:rPr>
-          <w:rFonts w:hint="eastAsia"/>
-        </w:rPr>
       </w:pPr>
     </w:p>
     <w:p>
@@ -12556,11 +12469,6 @@
             <w:tcW w:w="4910" w:type="dxa"/>
           </w:tcPr>
           <w:p>
-            <w:pPr>
-              <w:rPr>
-                <w:rFonts w:hint="eastAsia"/>
-              </w:rPr>
-            </w:pPr>
             <w:r>
               <w:t>G</w:t>
             </w:r>
@@ -12844,9 +12752,6 @@
               <w:tabs>
                 <w:tab w:val="left" w:pos="1127"/>
               </w:tabs>
-              <w:rPr>
-                <w:rFonts w:hint="eastAsia"/>
-              </w:rPr>
             </w:pPr>
             <w:r>
               <w:rPr>
@@ -12924,10 +12829,7 @@
               <w:t>2</w:t>
             </w:r>
             <w:r>
-              <w:t>.1.</w:t>
-            </w:r>
-            <w:r>
-              <w:t>2</w:t>
+              <w:t>.1.2</w:t>
             </w:r>
           </w:p>
         </w:tc>
@@ -12954,11 +12856,6 @@
             <w:tcW w:w="4910" w:type="dxa"/>
           </w:tcPr>
           <w:p>
-            <w:pPr>
-              <w:rPr>
-                <w:rFonts w:hint="eastAsia"/>
-              </w:rPr>
-            </w:pPr>
             <w:r>
               <w:rPr>
                 <w:rFonts w:hint="eastAsia"/>
@@ -13059,9 +12956,6 @@
               <w:tabs>
                 <w:tab w:val="left" w:pos="1127"/>
               </w:tabs>
-              <w:rPr>
-                <w:rFonts w:hint="eastAsia"/>
-              </w:rPr>
             </w:pPr>
           </w:p>
         </w:tc>
@@ -13112,10 +13006,7 @@
               <w:t>2</w:t>
             </w:r>
             <w:r>
-              <w:t>.1.</w:t>
-            </w:r>
-            <w:r>
-              <w:t>3</w:t>
+              <w:t>.1.3</w:t>
             </w:r>
           </w:p>
         </w:tc>
@@ -13142,11 +13033,6 @@
             <w:tcW w:w="4910" w:type="dxa"/>
           </w:tcPr>
           <w:p>
-            <w:pPr>
-              <w:rPr>
-                <w:rFonts w:hint="eastAsia"/>
-              </w:rPr>
-            </w:pPr>
             <w:r>
               <w:t>Object Tracking Process</w:t>
             </w:r>
@@ -13235,9 +13121,6 @@
               <w:tabs>
                 <w:tab w:val="left" w:pos="1127"/>
               </w:tabs>
-              <w:rPr>
-                <w:rFonts w:hint="eastAsia"/>
-              </w:rPr>
             </w:pPr>
           </w:p>
         </w:tc>
@@ -13288,10 +13171,7 @@
               <w:t>2</w:t>
             </w:r>
             <w:r>
-              <w:t>.</w:t>
-            </w:r>
-            <w:r>
-              <w:t>3.1</w:t>
+              <w:t>.3.1</w:t>
             </w:r>
           </w:p>
         </w:tc>
@@ -13318,11 +13198,6 @@
             <w:tcW w:w="4910" w:type="dxa"/>
           </w:tcPr>
           <w:p>
-            <w:pPr>
-              <w:rPr>
-                <w:rFonts w:hint="eastAsia"/>
-              </w:rPr>
-            </w:pPr>
             <w:r>
               <w:t>Obstacle Distance Process</w:t>
             </w:r>
@@ -13411,9 +13286,6 @@
               <w:tabs>
                 <w:tab w:val="left" w:pos="1127"/>
               </w:tabs>
-              <w:rPr>
-                <w:rFonts w:hint="eastAsia"/>
-              </w:rPr>
             </w:pPr>
           </w:p>
         </w:tc>
@@ -13464,10 +13336,7 @@
               <w:t>2</w:t>
             </w:r>
             <w:r>
-              <w:t>.</w:t>
-            </w:r>
-            <w:r>
-              <w:t>3.2</w:t>
+              <w:t>.3.2</w:t>
             </w:r>
           </w:p>
         </w:tc>
@@ -13494,11 +13363,6 @@
             <w:tcW w:w="4910" w:type="dxa"/>
           </w:tcPr>
           <w:p>
-            <w:pPr>
-              <w:rPr>
-                <w:rFonts w:hint="eastAsia"/>
-              </w:rPr>
-            </w:pPr>
             <w:r>
               <w:t>Mean Filter</w:t>
             </w:r>
@@ -13587,9 +13451,6 @@
               <w:tabs>
                 <w:tab w:val="left" w:pos="1127"/>
               </w:tabs>
-              <w:rPr>
-                <w:rFonts w:hint="eastAsia"/>
-              </w:rPr>
             </w:pPr>
           </w:p>
         </w:tc>
@@ -13640,10 +13501,7 @@
               <w:t>2</w:t>
             </w:r>
             <w:r>
-              <w:t>.</w:t>
-            </w:r>
-            <w:r>
-              <w:t>3.3</w:t>
+              <w:t>.3.3</w:t>
             </w:r>
           </w:p>
         </w:tc>
@@ -13670,11 +13528,6 @@
             <w:tcW w:w="4910" w:type="dxa"/>
           </w:tcPr>
           <w:p>
-            <w:pPr>
-              <w:rPr>
-                <w:rFonts w:hint="eastAsia"/>
-              </w:rPr>
-            </w:pPr>
             <w:r>
               <w:t>Hazard Prevention Process</w:t>
             </w:r>
@@ -13763,21 +13616,12 @@
               <w:tabs>
                 <w:tab w:val="left" w:pos="1127"/>
               </w:tabs>
-              <w:rPr>
-                <w:rFonts w:hint="eastAsia"/>
-              </w:rPr>
             </w:pPr>
           </w:p>
         </w:tc>
       </w:tr>
     </w:tbl>
-    <w:p>
-      <w:pPr>
-        <w:rPr>
-          <w:rFonts w:hint="eastAsia"/>
-        </w:rPr>
-      </w:pPr>
-    </w:p>
+    <w:p/>
     <w:p>
       <w:pPr>
         <w:pStyle w:val="a9"/>

</xml_diff>